<commit_message>
Creating and Changing Database Objects
</commit_message>
<xml_diff>
--- a/Creating_and_Changing_Database_Objects.docx
+++ b/Creating_and_Changing_Database_Objects.docx
@@ -33,7 +33,23 @@
           <w:sz w:val="22"/>
           <w:szCs w:val="22"/>
         </w:rPr>
-        <w:t xml:space="preserve">Run the script to create MyGuitarShop database. You will use this database for Assignments 2 and 3. </w:t>
+        <w:t xml:space="preserve">Run the script to create </w:t>
+      </w:r>
+      <w:proofErr w:type="spellStart"/>
+      <w:r>
+        <w:rPr>
+          <w:sz w:val="22"/>
+          <w:szCs w:val="22"/>
+        </w:rPr>
+        <w:t>MyGuitarShop</w:t>
+      </w:r>
+      <w:proofErr w:type="spellEnd"/>
+      <w:r>
+        <w:rPr>
+          <w:sz w:val="22"/>
+          <w:szCs w:val="22"/>
+        </w:rPr>
+        <w:t xml:space="preserve"> database. You will use this database for Assignments 2 and 3. </w:t>
       </w:r>
     </w:p>
     <w:p>
@@ -84,7 +100,39 @@
           <w:sz w:val="22"/>
           <w:szCs w:val="22"/>
         </w:rPr>
-        <w:t xml:space="preserve">1. Create a view named OrderItemProducts that returns columns from the Orders, OrderItems, and Products tables. </w:t>
+        <w:t xml:space="preserve">1. Create a view named </w:t>
+      </w:r>
+      <w:proofErr w:type="spellStart"/>
+      <w:r>
+        <w:rPr>
+          <w:sz w:val="22"/>
+          <w:szCs w:val="22"/>
+        </w:rPr>
+        <w:t>OrderItemProducts</w:t>
+      </w:r>
+      <w:proofErr w:type="spellEnd"/>
+      <w:r>
+        <w:rPr>
+          <w:sz w:val="22"/>
+          <w:szCs w:val="22"/>
+        </w:rPr>
+        <w:t xml:space="preserve"> that returns columns from the Orders, </w:t>
+      </w:r>
+      <w:proofErr w:type="spellStart"/>
+      <w:r>
+        <w:rPr>
+          <w:sz w:val="22"/>
+          <w:szCs w:val="22"/>
+        </w:rPr>
+        <w:t>OrderItems</w:t>
+      </w:r>
+      <w:proofErr w:type="spellEnd"/>
+      <w:r>
+        <w:rPr>
+          <w:sz w:val="22"/>
+          <w:szCs w:val="22"/>
+        </w:rPr>
+        <w:t xml:space="preserve">, and Products tables. </w:t>
       </w:r>
     </w:p>
     <w:p>
@@ -101,7 +149,71 @@
           <w:sz w:val="22"/>
           <w:szCs w:val="22"/>
         </w:rPr>
-        <w:t xml:space="preserve"> This view should return these columns from the Orders table: OrderID, OrderDate, TaxAmount, and ShipDate. </w:t>
+        <w:t xml:space="preserve"> This view should return these columns from the Orders table: </w:t>
+      </w:r>
+      <w:proofErr w:type="spellStart"/>
+      <w:r>
+        <w:rPr>
+          <w:sz w:val="22"/>
+          <w:szCs w:val="22"/>
+        </w:rPr>
+        <w:t>OrderID</w:t>
+      </w:r>
+      <w:proofErr w:type="spellEnd"/>
+      <w:r>
+        <w:rPr>
+          <w:sz w:val="22"/>
+          <w:szCs w:val="22"/>
+        </w:rPr>
+        <w:t xml:space="preserve">, </w:t>
+      </w:r>
+      <w:proofErr w:type="spellStart"/>
+      <w:r>
+        <w:rPr>
+          <w:sz w:val="22"/>
+          <w:szCs w:val="22"/>
+        </w:rPr>
+        <w:t>OrderDate</w:t>
+      </w:r>
+      <w:proofErr w:type="spellEnd"/>
+      <w:r>
+        <w:rPr>
+          <w:sz w:val="22"/>
+          <w:szCs w:val="22"/>
+        </w:rPr>
+        <w:t xml:space="preserve">, </w:t>
+      </w:r>
+      <w:proofErr w:type="spellStart"/>
+      <w:r>
+        <w:rPr>
+          <w:sz w:val="22"/>
+          <w:szCs w:val="22"/>
+        </w:rPr>
+        <w:t>TaxAmount</w:t>
+      </w:r>
+      <w:proofErr w:type="spellEnd"/>
+      <w:r>
+        <w:rPr>
+          <w:sz w:val="22"/>
+          <w:szCs w:val="22"/>
+        </w:rPr>
+        <w:t xml:space="preserve">, and </w:t>
+      </w:r>
+      <w:proofErr w:type="spellStart"/>
+      <w:r>
+        <w:rPr>
+          <w:sz w:val="22"/>
+          <w:szCs w:val="22"/>
+        </w:rPr>
+        <w:t>ShipDate</w:t>
+      </w:r>
+      <w:proofErr w:type="spellEnd"/>
+      <w:r>
+        <w:rPr>
+          <w:sz w:val="22"/>
+          <w:szCs w:val="22"/>
+        </w:rPr>
+        <w:t xml:space="preserve">. </w:t>
       </w:r>
     </w:p>
     <w:p>
@@ -118,7 +230,87 @@
           <w:sz w:val="22"/>
           <w:szCs w:val="22"/>
         </w:rPr>
-        <w:t xml:space="preserve"> This view should return these columns from the OrderItems table: ItemPrice, DiscountAmount, FinalPrice (the discount amount subtracted from the item price), Quantity, and ItemTotal (the calculated total for the item). </w:t>
+        <w:t xml:space="preserve"> This view should return these columns from the </w:t>
+      </w:r>
+      <w:proofErr w:type="spellStart"/>
+      <w:r>
+        <w:rPr>
+          <w:sz w:val="22"/>
+          <w:szCs w:val="22"/>
+        </w:rPr>
+        <w:t>OrderItems</w:t>
+      </w:r>
+      <w:proofErr w:type="spellEnd"/>
+      <w:r>
+        <w:rPr>
+          <w:sz w:val="22"/>
+          <w:szCs w:val="22"/>
+        </w:rPr>
+        <w:t xml:space="preserve"> table: </w:t>
+      </w:r>
+      <w:proofErr w:type="spellStart"/>
+      <w:r>
+        <w:rPr>
+          <w:sz w:val="22"/>
+          <w:szCs w:val="22"/>
+        </w:rPr>
+        <w:t>ItemPrice</w:t>
+      </w:r>
+      <w:proofErr w:type="spellEnd"/>
+      <w:r>
+        <w:rPr>
+          <w:sz w:val="22"/>
+          <w:szCs w:val="22"/>
+        </w:rPr>
+        <w:t xml:space="preserve">, </w:t>
+      </w:r>
+      <w:proofErr w:type="spellStart"/>
+      <w:r>
+        <w:rPr>
+          <w:sz w:val="22"/>
+          <w:szCs w:val="22"/>
+        </w:rPr>
+        <w:t>DiscountAmount</w:t>
+      </w:r>
+      <w:proofErr w:type="spellEnd"/>
+      <w:r>
+        <w:rPr>
+          <w:sz w:val="22"/>
+          <w:szCs w:val="22"/>
+        </w:rPr>
+        <w:t xml:space="preserve">, </w:t>
+      </w:r>
+      <w:proofErr w:type="spellStart"/>
+      <w:r>
+        <w:rPr>
+          <w:sz w:val="22"/>
+          <w:szCs w:val="22"/>
+        </w:rPr>
+        <w:t>FinalPrice</w:t>
+      </w:r>
+      <w:proofErr w:type="spellEnd"/>
+      <w:r>
+        <w:rPr>
+          <w:sz w:val="22"/>
+          <w:szCs w:val="22"/>
+        </w:rPr>
+        <w:t xml:space="preserve"> (the discount amount subtracted from the item price), Quantity, and </w:t>
+      </w:r>
+      <w:proofErr w:type="spellStart"/>
+      <w:r>
+        <w:rPr>
+          <w:sz w:val="22"/>
+          <w:szCs w:val="22"/>
+        </w:rPr>
+        <w:t>ItemTotal</w:t>
+      </w:r>
+      <w:proofErr w:type="spellEnd"/>
+      <w:r>
+        <w:rPr>
+          <w:sz w:val="22"/>
+          <w:szCs w:val="22"/>
+        </w:rPr>
+        <w:t xml:space="preserve"> (the calculated total for the item). </w:t>
       </w:r>
     </w:p>
     <w:p>
@@ -175,8 +367,17 @@
           <w:rFonts w:ascii="Consolas" w:hAnsi="Consolas" w:cs="Consolas"/>
           <w:color w:val="000000"/>
         </w:rPr>
-        <w:t xml:space="preserve"> OrderItemProducts</w:t>
-      </w:r>
+        <w:t xml:space="preserve"> </w:t>
+      </w:r>
+      <w:proofErr w:type="spellStart"/>
+      <w:r>
+        <w:rPr>
+          <w:rFonts w:ascii="Consolas" w:hAnsi="Consolas" w:cs="Consolas"/>
+          <w:color w:val="000000"/>
+        </w:rPr>
+        <w:t>OrderItemProducts</w:t>
+      </w:r>
+      <w:proofErr w:type="spellEnd"/>
     </w:p>
     <w:p>
       <w:pPr>
@@ -244,7 +445,16 @@
           <w:rFonts w:ascii="Consolas" w:hAnsi="Consolas" w:cs="Consolas"/>
           <w:color w:val="000000"/>
         </w:rPr>
-        <w:t xml:space="preserve"> o</w:t>
+        <w:t xml:space="preserve"> </w:t>
+      </w:r>
+      <w:proofErr w:type="spellStart"/>
+      <w:proofErr w:type="gramStart"/>
+      <w:r>
+        <w:rPr>
+          <w:rFonts w:ascii="Consolas" w:hAnsi="Consolas" w:cs="Consolas"/>
+          <w:color w:val="000000"/>
+        </w:rPr>
+        <w:t>o</w:t>
       </w:r>
       <w:r>
         <w:rPr>
@@ -260,6 +470,8 @@
         </w:rPr>
         <w:t>OrderID</w:t>
       </w:r>
+      <w:proofErr w:type="spellEnd"/>
+      <w:proofErr w:type="gramEnd"/>
       <w:r>
         <w:rPr>
           <w:rFonts w:ascii="Consolas" w:hAnsi="Consolas" w:cs="Consolas"/>
@@ -307,7 +519,15 @@
           <w:rFonts w:ascii="Consolas" w:hAnsi="Consolas" w:cs="Consolas"/>
           <w:color w:val="000000"/>
         </w:rPr>
-        <w:t xml:space="preserve"> o</w:t>
+        <w:t xml:space="preserve"> </w:t>
+      </w:r>
+      <w:proofErr w:type="spellStart"/>
+      <w:r>
+        <w:rPr>
+          <w:rFonts w:ascii="Consolas" w:hAnsi="Consolas" w:cs="Consolas"/>
+          <w:color w:val="000000"/>
+        </w:rPr>
+        <w:t>o</w:t>
       </w:r>
       <w:r>
         <w:rPr>
@@ -323,6 +543,7 @@
         </w:rPr>
         <w:t>OrderDate</w:t>
       </w:r>
+      <w:proofErr w:type="spellEnd"/>
       <w:r>
         <w:rPr>
           <w:rFonts w:ascii="Consolas" w:hAnsi="Consolas" w:cs="Consolas"/>
@@ -349,8 +570,17 @@
           <w:rFonts w:ascii="Consolas" w:hAnsi="Consolas" w:cs="Consolas"/>
           <w:color w:val="000000"/>
         </w:rPr>
-        <w:t xml:space="preserve"> OrderDate</w:t>
-      </w:r>
+        <w:t xml:space="preserve"> </w:t>
+      </w:r>
+      <w:proofErr w:type="spellStart"/>
+      <w:r>
+        <w:rPr>
+          <w:rFonts w:ascii="Consolas" w:hAnsi="Consolas" w:cs="Consolas"/>
+          <w:color w:val="000000"/>
+        </w:rPr>
+        <w:t>OrderDate</w:t>
+      </w:r>
+      <w:proofErr w:type="spellEnd"/>
       <w:r>
         <w:rPr>
           <w:rFonts w:ascii="Consolas" w:hAnsi="Consolas" w:cs="Consolas"/>
@@ -363,7 +593,15 @@
           <w:rFonts w:ascii="Consolas" w:hAnsi="Consolas" w:cs="Consolas"/>
           <w:color w:val="000000"/>
         </w:rPr>
-        <w:t xml:space="preserve"> o</w:t>
+        <w:t xml:space="preserve"> </w:t>
+      </w:r>
+      <w:proofErr w:type="spellStart"/>
+      <w:r>
+        <w:rPr>
+          <w:rFonts w:ascii="Consolas" w:hAnsi="Consolas" w:cs="Consolas"/>
+          <w:color w:val="000000"/>
+        </w:rPr>
+        <w:t>o</w:t>
       </w:r>
       <w:r>
         <w:rPr>
@@ -379,6 +617,7 @@
         </w:rPr>
         <w:t>TaxAmount</w:t>
       </w:r>
+      <w:proofErr w:type="spellEnd"/>
       <w:r>
         <w:rPr>
           <w:rFonts w:ascii="Consolas" w:hAnsi="Consolas" w:cs="Consolas"/>
@@ -417,6 +656,7 @@
           <w:color w:val="000000"/>
         </w:rPr>
       </w:pPr>
+      <w:proofErr w:type="gramStart"/>
       <w:r>
         <w:rPr>
           <w:rFonts w:ascii="Consolas" w:hAnsi="Consolas" w:cs="Consolas"/>
@@ -431,6 +671,7 @@
         </w:rPr>
         <w:t>(</w:t>
       </w:r>
+      <w:proofErr w:type="gramEnd"/>
       <w:r>
         <w:rPr>
           <w:rFonts w:ascii="Consolas" w:hAnsi="Consolas" w:cs="Consolas"/>
@@ -450,7 +691,15 @@
           <w:rFonts w:ascii="Consolas" w:hAnsi="Consolas" w:cs="Consolas"/>
           <w:color w:val="000000"/>
         </w:rPr>
-        <w:t xml:space="preserve"> o</w:t>
+        <w:t xml:space="preserve"> </w:t>
+      </w:r>
+      <w:proofErr w:type="spellStart"/>
+      <w:r>
+        <w:rPr>
+          <w:rFonts w:ascii="Consolas" w:hAnsi="Consolas" w:cs="Consolas"/>
+          <w:color w:val="000000"/>
+        </w:rPr>
+        <w:t>o</w:t>
       </w:r>
       <w:r>
         <w:rPr>
@@ -466,6 +715,7 @@
         </w:rPr>
         <w:t>ShipDate</w:t>
       </w:r>
+      <w:proofErr w:type="spellEnd"/>
       <w:r>
         <w:rPr>
           <w:rFonts w:ascii="Consolas" w:hAnsi="Consolas" w:cs="Consolas"/>
@@ -492,8 +742,17 @@
           <w:rFonts w:ascii="Consolas" w:hAnsi="Consolas" w:cs="Consolas"/>
           <w:color w:val="000000"/>
         </w:rPr>
-        <w:t xml:space="preserve"> ShipDate</w:t>
-      </w:r>
+        <w:t xml:space="preserve"> </w:t>
+      </w:r>
+      <w:proofErr w:type="spellStart"/>
+      <w:r>
+        <w:rPr>
+          <w:rFonts w:ascii="Consolas" w:hAnsi="Consolas" w:cs="Consolas"/>
+          <w:color w:val="000000"/>
+        </w:rPr>
+        <w:t>ShipDate</w:t>
+      </w:r>
+      <w:proofErr w:type="spellEnd"/>
       <w:r>
         <w:rPr>
           <w:rFonts w:ascii="Consolas" w:hAnsi="Consolas" w:cs="Consolas"/>
@@ -508,6 +767,7 @@
         </w:rPr>
         <w:t xml:space="preserve"> </w:t>
       </w:r>
+      <w:proofErr w:type="spellStart"/>
       <w:r>
         <w:rPr>
           <w:rFonts w:ascii="Consolas" w:hAnsi="Consolas" w:cs="Consolas"/>
@@ -529,6 +789,7 @@
         </w:rPr>
         <w:t>ItemPrice</w:t>
       </w:r>
+      <w:proofErr w:type="spellEnd"/>
       <w:r>
         <w:rPr>
           <w:rFonts w:ascii="Consolas" w:hAnsi="Consolas" w:cs="Consolas"/>
@@ -541,7 +802,15 @@
           <w:rFonts w:ascii="Consolas" w:hAnsi="Consolas" w:cs="Consolas"/>
           <w:color w:val="000000"/>
         </w:rPr>
-        <w:t xml:space="preserve"> oi</w:t>
+        <w:t xml:space="preserve"> </w:t>
+      </w:r>
+      <w:proofErr w:type="spellStart"/>
+      <w:r>
+        <w:rPr>
+          <w:rFonts w:ascii="Consolas" w:hAnsi="Consolas" w:cs="Consolas"/>
+          <w:color w:val="000000"/>
+        </w:rPr>
+        <w:t>oi</w:t>
       </w:r>
       <w:r>
         <w:rPr>
@@ -557,6 +826,7 @@
         </w:rPr>
         <w:t>DiscountAmount</w:t>
       </w:r>
+      <w:proofErr w:type="spellEnd"/>
       <w:r>
         <w:rPr>
           <w:rFonts w:ascii="Consolas" w:hAnsi="Consolas" w:cs="Consolas"/>
@@ -595,6 +865,7 @@
           <w:color w:val="000000"/>
         </w:rPr>
       </w:pPr>
+      <w:proofErr w:type="gramStart"/>
       <w:r>
         <w:rPr>
           <w:rFonts w:ascii="Consolas" w:hAnsi="Consolas" w:cs="Consolas"/>
@@ -609,6 +880,8 @@
         </w:rPr>
         <w:t>(</w:t>
       </w:r>
+      <w:proofErr w:type="spellStart"/>
+      <w:proofErr w:type="gramEnd"/>
       <w:r>
         <w:rPr>
           <w:rFonts w:ascii="Consolas" w:hAnsi="Consolas" w:cs="Consolas"/>
@@ -628,7 +901,15 @@
           <w:rFonts w:ascii="Consolas" w:hAnsi="Consolas" w:cs="Consolas"/>
           <w:color w:val="000000"/>
         </w:rPr>
-        <w:t xml:space="preserve">ItemPrice </w:t>
+        <w:t>ItemPrice</w:t>
+      </w:r>
+      <w:proofErr w:type="spellEnd"/>
+      <w:r>
+        <w:rPr>
+          <w:rFonts w:ascii="Consolas" w:hAnsi="Consolas" w:cs="Consolas"/>
+          <w:color w:val="000000"/>
+        </w:rPr>
+        <w:t xml:space="preserve"> </w:t>
       </w:r>
       <w:r>
         <w:rPr>
@@ -642,7 +923,15 @@
           <w:rFonts w:ascii="Consolas" w:hAnsi="Consolas" w:cs="Consolas"/>
           <w:color w:val="000000"/>
         </w:rPr>
-        <w:t xml:space="preserve"> oi</w:t>
+        <w:t xml:space="preserve"> </w:t>
+      </w:r>
+      <w:proofErr w:type="spellStart"/>
+      <w:r>
+        <w:rPr>
+          <w:rFonts w:ascii="Consolas" w:hAnsi="Consolas" w:cs="Consolas"/>
+          <w:color w:val="000000"/>
+        </w:rPr>
+        <w:t>oi</w:t>
       </w:r>
       <w:r>
         <w:rPr>
@@ -658,6 +947,7 @@
         </w:rPr>
         <w:t>DiscountAmount</w:t>
       </w:r>
+      <w:proofErr w:type="spellEnd"/>
       <w:r>
         <w:rPr>
           <w:rFonts w:ascii="Consolas" w:hAnsi="Consolas" w:cs="Consolas"/>
@@ -684,8 +974,17 @@
           <w:rFonts w:ascii="Consolas" w:hAnsi="Consolas" w:cs="Consolas"/>
           <w:color w:val="000000"/>
         </w:rPr>
-        <w:t xml:space="preserve"> FinalPrice</w:t>
-      </w:r>
+        <w:t xml:space="preserve"> </w:t>
+      </w:r>
+      <w:proofErr w:type="spellStart"/>
+      <w:r>
+        <w:rPr>
+          <w:rFonts w:ascii="Consolas" w:hAnsi="Consolas" w:cs="Consolas"/>
+          <w:color w:val="000000"/>
+        </w:rPr>
+        <w:t>FinalPrice</w:t>
+      </w:r>
+      <w:proofErr w:type="spellEnd"/>
       <w:r>
         <w:rPr>
           <w:rFonts w:ascii="Consolas" w:hAnsi="Consolas" w:cs="Consolas"/>
@@ -700,6 +999,7 @@
         </w:rPr>
         <w:t xml:space="preserve"> </w:t>
       </w:r>
+      <w:proofErr w:type="spellStart"/>
       <w:r>
         <w:rPr>
           <w:rFonts w:ascii="Consolas" w:hAnsi="Consolas" w:cs="Consolas"/>
@@ -721,6 +1021,7 @@
         </w:rPr>
         <w:t>Quantity</w:t>
       </w:r>
+      <w:proofErr w:type="spellEnd"/>
       <w:r>
         <w:rPr>
           <w:rFonts w:ascii="Consolas" w:hAnsi="Consolas" w:cs="Consolas"/>
@@ -759,6 +1060,7 @@
           <w:color w:val="000000"/>
         </w:rPr>
       </w:pPr>
+      <w:proofErr w:type="gramStart"/>
       <w:r>
         <w:rPr>
           <w:rFonts w:ascii="Consolas" w:hAnsi="Consolas" w:cs="Consolas"/>
@@ -771,8 +1073,17 @@
           <w:rFonts w:ascii="Consolas" w:hAnsi="Consolas" w:cs="Consolas"/>
           <w:color w:val="808080"/>
         </w:rPr>
-        <w:t>((</w:t>
-      </w:r>
+        <w:t>(</w:t>
+      </w:r>
+      <w:proofErr w:type="gramEnd"/>
+      <w:r>
+        <w:rPr>
+          <w:rFonts w:ascii="Consolas" w:hAnsi="Consolas" w:cs="Consolas"/>
+          <w:color w:val="808080"/>
+        </w:rPr>
+        <w:t>(</w:t>
+      </w:r>
+      <w:proofErr w:type="spellStart"/>
       <w:r>
         <w:rPr>
           <w:rFonts w:ascii="Consolas" w:hAnsi="Consolas" w:cs="Consolas"/>
@@ -792,7 +1103,15 @@
           <w:rFonts w:ascii="Consolas" w:hAnsi="Consolas" w:cs="Consolas"/>
           <w:color w:val="000000"/>
         </w:rPr>
-        <w:t xml:space="preserve">ItemPrice </w:t>
+        <w:t>ItemPrice</w:t>
+      </w:r>
+      <w:proofErr w:type="spellEnd"/>
+      <w:r>
+        <w:rPr>
+          <w:rFonts w:ascii="Consolas" w:hAnsi="Consolas" w:cs="Consolas"/>
+          <w:color w:val="000000"/>
+        </w:rPr>
+        <w:t xml:space="preserve"> </w:t>
       </w:r>
       <w:r>
         <w:rPr>
@@ -806,7 +1125,15 @@
           <w:rFonts w:ascii="Consolas" w:hAnsi="Consolas" w:cs="Consolas"/>
           <w:color w:val="000000"/>
         </w:rPr>
-        <w:t xml:space="preserve"> oi</w:t>
+        <w:t xml:space="preserve"> </w:t>
+      </w:r>
+      <w:proofErr w:type="spellStart"/>
+      <w:r>
+        <w:rPr>
+          <w:rFonts w:ascii="Consolas" w:hAnsi="Consolas" w:cs="Consolas"/>
+          <w:color w:val="000000"/>
+        </w:rPr>
+        <w:t>oi</w:t>
       </w:r>
       <w:r>
         <w:rPr>
@@ -822,6 +1149,7 @@
         </w:rPr>
         <w:t>DiscountAmount</w:t>
       </w:r>
+      <w:proofErr w:type="spellEnd"/>
       <w:r>
         <w:rPr>
           <w:rFonts w:ascii="Consolas" w:hAnsi="Consolas" w:cs="Consolas"/>
@@ -876,8 +1204,17 @@
           <w:rFonts w:ascii="Consolas" w:hAnsi="Consolas" w:cs="Consolas"/>
           <w:color w:val="000000"/>
         </w:rPr>
-        <w:t xml:space="preserve"> ItemTotal</w:t>
-      </w:r>
+        <w:t xml:space="preserve"> </w:t>
+      </w:r>
+      <w:proofErr w:type="spellStart"/>
+      <w:r>
+        <w:rPr>
+          <w:rFonts w:ascii="Consolas" w:hAnsi="Consolas" w:cs="Consolas"/>
+          <w:color w:val="000000"/>
+        </w:rPr>
+        <w:t>ItemTotal</w:t>
+      </w:r>
+      <w:proofErr w:type="spellEnd"/>
       <w:r>
         <w:rPr>
           <w:rFonts w:ascii="Consolas" w:hAnsi="Consolas" w:cs="Consolas"/>
@@ -916,6 +1253,8 @@
           <w:color w:val="000000"/>
         </w:rPr>
       </w:pPr>
+      <w:proofErr w:type="spellStart"/>
+      <w:proofErr w:type="gramStart"/>
       <w:r>
         <w:rPr>
           <w:rFonts w:ascii="Consolas" w:hAnsi="Consolas" w:cs="Consolas"/>
@@ -935,7 +1274,16 @@
           <w:rFonts w:ascii="Consolas" w:hAnsi="Consolas" w:cs="Consolas"/>
           <w:color w:val="000000"/>
         </w:rPr>
-        <w:t xml:space="preserve">Productname </w:t>
+        <w:t>Productname</w:t>
+      </w:r>
+      <w:proofErr w:type="spellEnd"/>
+      <w:proofErr w:type="gramEnd"/>
+      <w:r>
+        <w:rPr>
+          <w:rFonts w:ascii="Consolas" w:hAnsi="Consolas" w:cs="Consolas"/>
+          <w:color w:val="000000"/>
+        </w:rPr>
+        <w:t xml:space="preserve"> </w:t>
       </w:r>
     </w:p>
     <w:p>
@@ -973,7 +1321,23 @@
           <w:rFonts w:ascii="Consolas" w:hAnsi="Consolas" w:cs="Consolas"/>
           <w:color w:val="000000"/>
         </w:rPr>
-        <w:t xml:space="preserve"> Orders o </w:t>
+        <w:t xml:space="preserve"> Orders </w:t>
+      </w:r>
+      <w:proofErr w:type="spellStart"/>
+      <w:r>
+        <w:rPr>
+          <w:rFonts w:ascii="Consolas" w:hAnsi="Consolas" w:cs="Consolas"/>
+          <w:color w:val="000000"/>
+        </w:rPr>
+        <w:t>o</w:t>
+      </w:r>
+      <w:proofErr w:type="spellEnd"/>
+      <w:r>
+        <w:rPr>
+          <w:rFonts w:ascii="Consolas" w:hAnsi="Consolas" w:cs="Consolas"/>
+          <w:color w:val="000000"/>
+        </w:rPr>
+        <w:t xml:space="preserve"> </w:t>
       </w:r>
       <w:r>
         <w:rPr>
@@ -987,7 +1351,23 @@
           <w:rFonts w:ascii="Consolas" w:hAnsi="Consolas" w:cs="Consolas"/>
           <w:color w:val="000000"/>
         </w:rPr>
-        <w:t xml:space="preserve"> OrderItems oi </w:t>
+        <w:t xml:space="preserve"> </w:t>
+      </w:r>
+      <w:proofErr w:type="spellStart"/>
+      <w:r>
+        <w:rPr>
+          <w:rFonts w:ascii="Consolas" w:hAnsi="Consolas" w:cs="Consolas"/>
+          <w:color w:val="000000"/>
+        </w:rPr>
+        <w:t>OrderItems</w:t>
+      </w:r>
+      <w:proofErr w:type="spellEnd"/>
+      <w:r>
+        <w:rPr>
+          <w:rFonts w:ascii="Consolas" w:hAnsi="Consolas" w:cs="Consolas"/>
+          <w:color w:val="000000"/>
+        </w:rPr>
+        <w:t xml:space="preserve"> oi </w:t>
       </w:r>
       <w:r>
         <w:rPr>
@@ -1001,7 +1381,16 @@
           <w:rFonts w:ascii="Consolas" w:hAnsi="Consolas" w:cs="Consolas"/>
           <w:color w:val="000000"/>
         </w:rPr>
-        <w:t xml:space="preserve"> o</w:t>
+        <w:t xml:space="preserve"> </w:t>
+      </w:r>
+      <w:proofErr w:type="spellStart"/>
+      <w:proofErr w:type="gramStart"/>
+      <w:r>
+        <w:rPr>
+          <w:rFonts w:ascii="Consolas" w:hAnsi="Consolas" w:cs="Consolas"/>
+          <w:color w:val="000000"/>
+        </w:rPr>
+        <w:t>o</w:t>
       </w:r>
       <w:r>
         <w:rPr>
@@ -1015,7 +1404,16 @@
           <w:rFonts w:ascii="Consolas" w:hAnsi="Consolas" w:cs="Consolas"/>
           <w:color w:val="000000"/>
         </w:rPr>
-        <w:t xml:space="preserve">OrderID </w:t>
+        <w:t>OrderID</w:t>
+      </w:r>
+      <w:proofErr w:type="spellEnd"/>
+      <w:proofErr w:type="gramEnd"/>
+      <w:r>
+        <w:rPr>
+          <w:rFonts w:ascii="Consolas" w:hAnsi="Consolas" w:cs="Consolas"/>
+          <w:color w:val="000000"/>
+        </w:rPr>
+        <w:t xml:space="preserve"> </w:t>
       </w:r>
       <w:r>
         <w:rPr>
@@ -1029,7 +1427,15 @@
           <w:rFonts w:ascii="Consolas" w:hAnsi="Consolas" w:cs="Consolas"/>
           <w:color w:val="000000"/>
         </w:rPr>
-        <w:t xml:space="preserve"> oi</w:t>
+        <w:t xml:space="preserve"> </w:t>
+      </w:r>
+      <w:proofErr w:type="spellStart"/>
+      <w:r>
+        <w:rPr>
+          <w:rFonts w:ascii="Consolas" w:hAnsi="Consolas" w:cs="Consolas"/>
+          <w:color w:val="000000"/>
+        </w:rPr>
+        <w:t>oi</w:t>
       </w:r>
       <w:r>
         <w:rPr>
@@ -1045,6 +1451,7 @@
         </w:rPr>
         <w:t>OrderID</w:t>
       </w:r>
+      <w:proofErr w:type="spellEnd"/>
       <w:r>
         <w:rPr>
           <w:rFonts w:ascii="Consolas" w:hAnsi="Consolas" w:cs="Consolas"/>
@@ -1102,7 +1509,16 @@
           <w:rFonts w:ascii="Consolas" w:hAnsi="Consolas" w:cs="Consolas"/>
           <w:color w:val="000000"/>
         </w:rPr>
-        <w:t xml:space="preserve"> oi</w:t>
+        <w:t xml:space="preserve"> </w:t>
+      </w:r>
+      <w:proofErr w:type="spellStart"/>
+      <w:proofErr w:type="gramStart"/>
+      <w:r>
+        <w:rPr>
+          <w:rFonts w:ascii="Consolas" w:hAnsi="Consolas" w:cs="Consolas"/>
+          <w:color w:val="000000"/>
+        </w:rPr>
+        <w:t>oi</w:t>
       </w:r>
       <w:r>
         <w:rPr>
@@ -1116,7 +1532,16 @@
           <w:rFonts w:ascii="Consolas" w:hAnsi="Consolas" w:cs="Consolas"/>
           <w:color w:val="000000"/>
         </w:rPr>
-        <w:t xml:space="preserve">ProductID </w:t>
+        <w:t>ProductID</w:t>
+      </w:r>
+      <w:proofErr w:type="spellEnd"/>
+      <w:proofErr w:type="gramEnd"/>
+      <w:r>
+        <w:rPr>
+          <w:rFonts w:ascii="Consolas" w:hAnsi="Consolas" w:cs="Consolas"/>
+          <w:color w:val="000000"/>
+        </w:rPr>
+        <w:t xml:space="preserve"> </w:t>
       </w:r>
       <w:r>
         <w:rPr>
@@ -1130,7 +1555,15 @@
           <w:rFonts w:ascii="Consolas" w:hAnsi="Consolas" w:cs="Consolas"/>
           <w:color w:val="000000"/>
         </w:rPr>
-        <w:t xml:space="preserve"> p</w:t>
+        <w:t xml:space="preserve"> </w:t>
+      </w:r>
+      <w:proofErr w:type="spellStart"/>
+      <w:r>
+        <w:rPr>
+          <w:rFonts w:ascii="Consolas" w:hAnsi="Consolas" w:cs="Consolas"/>
+          <w:color w:val="000000"/>
+        </w:rPr>
+        <w:t>p</w:t>
       </w:r>
       <w:r>
         <w:rPr>
@@ -1144,7 +1577,15 @@
           <w:rFonts w:ascii="Consolas" w:hAnsi="Consolas" w:cs="Consolas"/>
           <w:color w:val="000000"/>
         </w:rPr>
-        <w:t xml:space="preserve">ProductID  </w:t>
+        <w:t>ProductID</w:t>
+      </w:r>
+      <w:proofErr w:type="spellEnd"/>
+      <w:r>
+        <w:rPr>
+          <w:rFonts w:ascii="Consolas" w:hAnsi="Consolas" w:cs="Consolas"/>
+          <w:color w:val="000000"/>
+        </w:rPr>
+        <w:t xml:space="preserve">  </w:t>
       </w:r>
     </w:p>
     <w:p>
@@ -1196,7 +1637,16 @@
           <w:rFonts w:ascii="Consolas" w:hAnsi="Consolas" w:cs="Consolas"/>
           <w:color w:val="000000"/>
         </w:rPr>
-        <w:t xml:space="preserve"> o</w:t>
+        <w:t xml:space="preserve"> </w:t>
+      </w:r>
+      <w:proofErr w:type="spellStart"/>
+      <w:proofErr w:type="gramStart"/>
+      <w:r>
+        <w:rPr>
+          <w:rFonts w:ascii="Consolas" w:hAnsi="Consolas" w:cs="Consolas"/>
+          <w:color w:val="000000"/>
+        </w:rPr>
+        <w:t>o</w:t>
       </w:r>
       <w:r>
         <w:rPr>
@@ -1212,6 +1662,8 @@
         </w:rPr>
         <w:t>OrderID</w:t>
       </w:r>
+      <w:proofErr w:type="spellEnd"/>
+      <w:proofErr w:type="gramEnd"/>
       <w:r>
         <w:rPr>
           <w:rFonts w:ascii="Consolas" w:hAnsi="Consolas" w:cs="Consolas"/>
@@ -1224,7 +1676,15 @@
           <w:rFonts w:ascii="Consolas" w:hAnsi="Consolas" w:cs="Consolas"/>
           <w:color w:val="000000"/>
         </w:rPr>
-        <w:t xml:space="preserve"> o</w:t>
+        <w:t xml:space="preserve"> </w:t>
+      </w:r>
+      <w:proofErr w:type="spellStart"/>
+      <w:r>
+        <w:rPr>
+          <w:rFonts w:ascii="Consolas" w:hAnsi="Consolas" w:cs="Consolas"/>
+          <w:color w:val="000000"/>
+        </w:rPr>
+        <w:t>o</w:t>
       </w:r>
       <w:r>
         <w:rPr>
@@ -1240,6 +1700,7 @@
         </w:rPr>
         <w:t>OrderDate</w:t>
       </w:r>
+      <w:proofErr w:type="spellEnd"/>
       <w:r>
         <w:rPr>
           <w:rFonts w:ascii="Consolas" w:hAnsi="Consolas" w:cs="Consolas"/>
@@ -1252,7 +1713,15 @@
           <w:rFonts w:ascii="Consolas" w:hAnsi="Consolas" w:cs="Consolas"/>
           <w:color w:val="000000"/>
         </w:rPr>
-        <w:t xml:space="preserve"> o</w:t>
+        <w:t xml:space="preserve"> </w:t>
+      </w:r>
+      <w:proofErr w:type="spellStart"/>
+      <w:r>
+        <w:rPr>
+          <w:rFonts w:ascii="Consolas" w:hAnsi="Consolas" w:cs="Consolas"/>
+          <w:color w:val="000000"/>
+        </w:rPr>
+        <w:t>o</w:t>
       </w:r>
       <w:r>
         <w:rPr>
@@ -1268,6 +1737,7 @@
         </w:rPr>
         <w:t>TaxAmount</w:t>
       </w:r>
+      <w:proofErr w:type="spellEnd"/>
       <w:r>
         <w:rPr>
           <w:rFonts w:ascii="Consolas" w:hAnsi="Consolas" w:cs="Consolas"/>
@@ -1280,7 +1750,15 @@
           <w:rFonts w:ascii="Consolas" w:hAnsi="Consolas" w:cs="Consolas"/>
           <w:color w:val="000000"/>
         </w:rPr>
-        <w:t xml:space="preserve"> o</w:t>
+        <w:t xml:space="preserve"> </w:t>
+      </w:r>
+      <w:proofErr w:type="spellStart"/>
+      <w:r>
+        <w:rPr>
+          <w:rFonts w:ascii="Consolas" w:hAnsi="Consolas" w:cs="Consolas"/>
+          <w:color w:val="000000"/>
+        </w:rPr>
+        <w:t>o</w:t>
       </w:r>
       <w:r>
         <w:rPr>
@@ -1296,6 +1774,7 @@
         </w:rPr>
         <w:t>ShipDate</w:t>
       </w:r>
+      <w:proofErr w:type="spellEnd"/>
       <w:r>
         <w:rPr>
           <w:rFonts w:ascii="Consolas" w:hAnsi="Consolas" w:cs="Consolas"/>
@@ -1308,7 +1787,15 @@
           <w:rFonts w:ascii="Consolas" w:hAnsi="Consolas" w:cs="Consolas"/>
           <w:color w:val="000000"/>
         </w:rPr>
-        <w:t xml:space="preserve"> oi</w:t>
+        <w:t xml:space="preserve"> </w:t>
+      </w:r>
+      <w:proofErr w:type="spellStart"/>
+      <w:r>
+        <w:rPr>
+          <w:rFonts w:ascii="Consolas" w:hAnsi="Consolas" w:cs="Consolas"/>
+          <w:color w:val="000000"/>
+        </w:rPr>
+        <w:t>oi</w:t>
       </w:r>
       <w:r>
         <w:rPr>
@@ -1324,6 +1811,7 @@
         </w:rPr>
         <w:t>ItemPrice</w:t>
       </w:r>
+      <w:proofErr w:type="spellEnd"/>
       <w:r>
         <w:rPr>
           <w:rFonts w:ascii="Consolas" w:hAnsi="Consolas" w:cs="Consolas"/>
@@ -1362,6 +1850,8 @@
           <w:color w:val="000000"/>
         </w:rPr>
       </w:pPr>
+      <w:proofErr w:type="spellStart"/>
+      <w:proofErr w:type="gramStart"/>
       <w:r>
         <w:rPr>
           <w:rFonts w:ascii="Consolas" w:hAnsi="Consolas" w:cs="Consolas"/>
@@ -1383,6 +1873,8 @@
         </w:rPr>
         <w:t>DiscountAmount</w:t>
       </w:r>
+      <w:proofErr w:type="spellEnd"/>
+      <w:proofErr w:type="gramEnd"/>
       <w:r>
         <w:rPr>
           <w:rFonts w:ascii="Consolas" w:hAnsi="Consolas" w:cs="Consolas"/>
@@ -1395,7 +1887,15 @@
           <w:rFonts w:ascii="Consolas" w:hAnsi="Consolas" w:cs="Consolas"/>
           <w:color w:val="000000"/>
         </w:rPr>
-        <w:t xml:space="preserve"> oi</w:t>
+        <w:t xml:space="preserve"> </w:t>
+      </w:r>
+      <w:proofErr w:type="spellStart"/>
+      <w:r>
+        <w:rPr>
+          <w:rFonts w:ascii="Consolas" w:hAnsi="Consolas" w:cs="Consolas"/>
+          <w:color w:val="000000"/>
+        </w:rPr>
+        <w:t>oi</w:t>
       </w:r>
       <w:r>
         <w:rPr>
@@ -1411,6 +1911,7 @@
         </w:rPr>
         <w:t>Quantity</w:t>
       </w:r>
+      <w:proofErr w:type="spellEnd"/>
       <w:r>
         <w:rPr>
           <w:rFonts w:ascii="Consolas" w:hAnsi="Consolas" w:cs="Consolas"/>
@@ -1423,7 +1924,15 @@
           <w:rFonts w:ascii="Consolas" w:hAnsi="Consolas" w:cs="Consolas"/>
           <w:color w:val="000000"/>
         </w:rPr>
-        <w:t xml:space="preserve"> p</w:t>
+        <w:t xml:space="preserve"> </w:t>
+      </w:r>
+      <w:proofErr w:type="spellStart"/>
+      <w:r>
+        <w:rPr>
+          <w:rFonts w:ascii="Consolas" w:hAnsi="Consolas" w:cs="Consolas"/>
+          <w:color w:val="000000"/>
+        </w:rPr>
+        <w:t>p</w:t>
       </w:r>
       <w:r>
         <w:rPr>
@@ -1437,7 +1946,15 @@
           <w:rFonts w:ascii="Consolas" w:hAnsi="Consolas" w:cs="Consolas"/>
           <w:color w:val="000000"/>
         </w:rPr>
-        <w:t xml:space="preserve">ProductName </w:t>
+        <w:t>ProductName</w:t>
+      </w:r>
+      <w:proofErr w:type="spellEnd"/>
+      <w:r>
+        <w:rPr>
+          <w:rFonts w:ascii="Consolas" w:hAnsi="Consolas" w:cs="Consolas"/>
+          <w:color w:val="000000"/>
+        </w:rPr>
+        <w:t xml:space="preserve"> </w:t>
       </w:r>
     </w:p>
     <w:p>
@@ -1499,8 +2016,17 @@
           <w:rFonts w:ascii="Consolas" w:hAnsi="Consolas" w:cs="Consolas"/>
           <w:color w:val="000000"/>
         </w:rPr>
-        <w:t xml:space="preserve"> OrderItemProducts</w:t>
-      </w:r>
+        <w:t xml:space="preserve"> </w:t>
+      </w:r>
+      <w:proofErr w:type="spellStart"/>
+      <w:r>
+        <w:rPr>
+          <w:rFonts w:ascii="Consolas" w:hAnsi="Consolas" w:cs="Consolas"/>
+          <w:color w:val="000000"/>
+        </w:rPr>
+        <w:t>OrderItemProducts</w:t>
+      </w:r>
+      <w:proofErr w:type="spellEnd"/>
     </w:p>
     <w:p>
       <w:pPr>
@@ -1562,7 +2088,23 @@
           <w:szCs w:val="22"/>
         </w:rPr>
         <w:lastRenderedPageBreak/>
-        <w:t xml:space="preserve">2. Create a view named ProductSummary that uses the view you created in point 1. This view should return some summary information about each product. </w:t>
+        <w:t xml:space="preserve">2. Create a view named </w:t>
+      </w:r>
+      <w:proofErr w:type="spellStart"/>
+      <w:r>
+        <w:rPr>
+          <w:sz w:val="22"/>
+          <w:szCs w:val="22"/>
+        </w:rPr>
+        <w:t>ProductSummary</w:t>
+      </w:r>
+      <w:proofErr w:type="spellEnd"/>
+      <w:r>
+        <w:rPr>
+          <w:sz w:val="22"/>
+          <w:szCs w:val="22"/>
+        </w:rPr>
+        <w:t xml:space="preserve"> that uses the view you created in point 1. This view should return some summary information about each product. </w:t>
       </w:r>
     </w:p>
     <w:p>
@@ -1578,7 +2120,39 @@
           <w:sz w:val="22"/>
           <w:szCs w:val="22"/>
         </w:rPr>
-        <w:t xml:space="preserve"> Each row should include these columns: ProductName, OrderCount (the number of times the product has been ordered), and OrderTotal (the total sales for the product). </w:t>
+        <w:t xml:space="preserve"> Each row should include these columns: ProductName, </w:t>
+      </w:r>
+      <w:proofErr w:type="spellStart"/>
+      <w:r>
+        <w:rPr>
+          <w:sz w:val="22"/>
+          <w:szCs w:val="22"/>
+        </w:rPr>
+        <w:t>OrderCount</w:t>
+      </w:r>
+      <w:proofErr w:type="spellEnd"/>
+      <w:r>
+        <w:rPr>
+          <w:sz w:val="22"/>
+          <w:szCs w:val="22"/>
+        </w:rPr>
+        <w:t xml:space="preserve"> (the number of times the product has been ordered), and </w:t>
+      </w:r>
+      <w:proofErr w:type="spellStart"/>
+      <w:r>
+        <w:rPr>
+          <w:sz w:val="22"/>
+          <w:szCs w:val="22"/>
+        </w:rPr>
+        <w:t>OrderTotal</w:t>
+      </w:r>
+      <w:proofErr w:type="spellEnd"/>
+      <w:r>
+        <w:rPr>
+          <w:sz w:val="22"/>
+          <w:szCs w:val="22"/>
+        </w:rPr>
+        <w:t xml:space="preserve"> (the total sales for the product). </w:t>
       </w:r>
     </w:p>
     <w:p>
@@ -1602,7 +2176,23 @@
           <w:rFonts w:ascii="Consolas" w:hAnsi="Consolas" w:cs="Consolas"/>
           <w:color w:val="008000"/>
         </w:rPr>
-        <w:t>-- Create ProductSummary view</w:t>
+        <w:t xml:space="preserve">-- Create </w:t>
+      </w:r>
+      <w:proofErr w:type="spellStart"/>
+      <w:r>
+        <w:rPr>
+          <w:rFonts w:ascii="Consolas" w:hAnsi="Consolas" w:cs="Consolas"/>
+          <w:color w:val="008000"/>
+        </w:rPr>
+        <w:t>ProductSummary</w:t>
+      </w:r>
+      <w:proofErr w:type="spellEnd"/>
+      <w:r>
+        <w:rPr>
+          <w:rFonts w:ascii="Consolas" w:hAnsi="Consolas" w:cs="Consolas"/>
+          <w:color w:val="008000"/>
+        </w:rPr>
+        <w:t xml:space="preserve"> view</w:t>
       </w:r>
     </w:p>
     <w:p>
@@ -1654,8 +2244,17 @@
           <w:rFonts w:ascii="Consolas" w:hAnsi="Consolas" w:cs="Consolas"/>
           <w:color w:val="000000"/>
         </w:rPr>
-        <w:t xml:space="preserve"> ProductSummary</w:t>
-      </w:r>
+        <w:t xml:space="preserve"> </w:t>
+      </w:r>
+      <w:proofErr w:type="spellStart"/>
+      <w:r>
+        <w:rPr>
+          <w:rFonts w:ascii="Consolas" w:hAnsi="Consolas" w:cs="Consolas"/>
+          <w:color w:val="000000"/>
+        </w:rPr>
+        <w:t>ProductSummary</w:t>
+      </w:r>
+      <w:proofErr w:type="spellEnd"/>
     </w:p>
     <w:p>
       <w:pPr>
@@ -1786,8 +2385,17 @@
           <w:rFonts w:ascii="Consolas" w:hAnsi="Consolas" w:cs="Consolas"/>
           <w:color w:val="000000"/>
         </w:rPr>
-        <w:t xml:space="preserve"> OrderCount</w:t>
-      </w:r>
+        <w:t xml:space="preserve"> </w:t>
+      </w:r>
+      <w:proofErr w:type="spellStart"/>
+      <w:r>
+        <w:rPr>
+          <w:rFonts w:ascii="Consolas" w:hAnsi="Consolas" w:cs="Consolas"/>
+          <w:color w:val="000000"/>
+        </w:rPr>
+        <w:t>OrderCount</w:t>
+      </w:r>
+      <w:proofErr w:type="spellEnd"/>
       <w:r>
         <w:rPr>
           <w:rFonts w:ascii="Consolas" w:hAnsi="Consolas" w:cs="Consolas"/>
@@ -1816,6 +2424,7 @@
         </w:rPr>
         <w:t>(</w:t>
       </w:r>
+      <w:proofErr w:type="spellStart"/>
       <w:r>
         <w:rPr>
           <w:rFonts w:ascii="Consolas" w:hAnsi="Consolas" w:cs="Consolas"/>
@@ -1823,6 +2432,7 @@
         </w:rPr>
         <w:t>ItemTotal</w:t>
       </w:r>
+      <w:proofErr w:type="spellEnd"/>
       <w:r>
         <w:rPr>
           <w:rFonts w:ascii="Consolas" w:hAnsi="Consolas" w:cs="Consolas"/>
@@ -1875,6 +2485,7 @@
           <w:color w:val="000000"/>
         </w:rPr>
       </w:pPr>
+      <w:proofErr w:type="spellStart"/>
       <w:r>
         <w:rPr>
           <w:rFonts w:ascii="Consolas" w:hAnsi="Consolas" w:cs="Consolas"/>
@@ -1882,6 +2493,7 @@
         </w:rPr>
         <w:t>OrderTotal</w:t>
       </w:r>
+      <w:proofErr w:type="spellEnd"/>
     </w:p>
     <w:p>
       <w:pPr>
@@ -1918,8 +2530,17 @@
           <w:rFonts w:ascii="Consolas" w:hAnsi="Consolas" w:cs="Consolas"/>
           <w:color w:val="000000"/>
         </w:rPr>
-        <w:t xml:space="preserve"> OrderItemProducts</w:t>
-      </w:r>
+        <w:t xml:space="preserve"> </w:t>
+      </w:r>
+      <w:proofErr w:type="spellStart"/>
+      <w:r>
+        <w:rPr>
+          <w:rFonts w:ascii="Consolas" w:hAnsi="Consolas" w:cs="Consolas"/>
+          <w:color w:val="000000"/>
+        </w:rPr>
+        <w:t>OrderItemProducts</w:t>
+      </w:r>
+      <w:proofErr w:type="spellEnd"/>
     </w:p>
     <w:p>
       <w:pPr>
@@ -2026,8 +2647,17 @@
           <w:rFonts w:ascii="Consolas" w:hAnsi="Consolas" w:cs="Consolas"/>
           <w:color w:val="000000"/>
         </w:rPr>
-        <w:t xml:space="preserve"> ProductSummary</w:t>
-      </w:r>
+        <w:t xml:space="preserve"> </w:t>
+      </w:r>
+      <w:proofErr w:type="spellStart"/>
+      <w:r>
+        <w:rPr>
+          <w:rFonts w:ascii="Consolas" w:hAnsi="Consolas" w:cs="Consolas"/>
+          <w:color w:val="000000"/>
+        </w:rPr>
+        <w:t>ProductSummary</w:t>
+      </w:r>
+      <w:proofErr w:type="spellEnd"/>
     </w:p>
     <w:p>
       <w:pPr>
@@ -2099,8 +2729,17 @@
           <w:rFonts w:ascii="Consolas" w:hAnsi="Consolas" w:cs="Consolas"/>
           <w:color w:val="000000"/>
         </w:rPr>
-        <w:t xml:space="preserve"> OrderCount</w:t>
-      </w:r>
+        <w:t xml:space="preserve"> </w:t>
+      </w:r>
+      <w:proofErr w:type="spellStart"/>
+      <w:r>
+        <w:rPr>
+          <w:rFonts w:ascii="Consolas" w:hAnsi="Consolas" w:cs="Consolas"/>
+          <w:color w:val="000000"/>
+        </w:rPr>
+        <w:t>OrderCount</w:t>
+      </w:r>
+      <w:proofErr w:type="spellEnd"/>
       <w:r>
         <w:rPr>
           <w:rFonts w:ascii="Consolas" w:hAnsi="Consolas" w:cs="Consolas"/>
@@ -2113,7 +2752,23 @@
           <w:rFonts w:ascii="Consolas" w:hAnsi="Consolas" w:cs="Consolas"/>
           <w:color w:val="000000"/>
         </w:rPr>
-        <w:t xml:space="preserve"> OrderTotal </w:t>
+        <w:t xml:space="preserve"> </w:t>
+      </w:r>
+      <w:proofErr w:type="spellStart"/>
+      <w:r>
+        <w:rPr>
+          <w:rFonts w:ascii="Consolas" w:hAnsi="Consolas" w:cs="Consolas"/>
+          <w:color w:val="000000"/>
+        </w:rPr>
+        <w:t>OrderTotal</w:t>
+      </w:r>
+      <w:proofErr w:type="spellEnd"/>
+      <w:r>
+        <w:rPr>
+          <w:rFonts w:ascii="Consolas" w:hAnsi="Consolas" w:cs="Consolas"/>
+          <w:color w:val="000000"/>
+        </w:rPr>
+        <w:t xml:space="preserve"> </w:t>
       </w:r>
     </w:p>
     <w:p>
@@ -2151,8 +2806,17 @@
           <w:rFonts w:ascii="Consolas" w:hAnsi="Consolas" w:cs="Consolas"/>
           <w:color w:val="000000"/>
         </w:rPr>
-        <w:t xml:space="preserve"> ProductSummary</w:t>
-      </w:r>
+        <w:t xml:space="preserve"> </w:t>
+      </w:r>
+      <w:proofErr w:type="spellStart"/>
+      <w:r>
+        <w:rPr>
+          <w:rFonts w:ascii="Consolas" w:hAnsi="Consolas" w:cs="Consolas"/>
+          <w:color w:val="000000"/>
+        </w:rPr>
+        <w:t>ProductSummary</w:t>
+      </w:r>
+      <w:proofErr w:type="spellEnd"/>
     </w:p>
     <w:p>
       <w:pPr>
@@ -2195,7 +2859,23 @@
           <w:rFonts w:ascii="Consolas" w:hAnsi="Consolas" w:cs="Consolas"/>
           <w:color w:val="000000"/>
         </w:rPr>
-        <w:t xml:space="preserve"> OrderTotal </w:t>
+        <w:t xml:space="preserve"> </w:t>
+      </w:r>
+      <w:proofErr w:type="spellStart"/>
+      <w:r>
+        <w:rPr>
+          <w:rFonts w:ascii="Consolas" w:hAnsi="Consolas" w:cs="Consolas"/>
+          <w:color w:val="000000"/>
+        </w:rPr>
+        <w:t>OrderTotal</w:t>
+      </w:r>
+      <w:proofErr w:type="spellEnd"/>
+      <w:r>
+        <w:rPr>
+          <w:rFonts w:ascii="Consolas" w:hAnsi="Consolas" w:cs="Consolas"/>
+          <w:color w:val="000000"/>
+        </w:rPr>
+        <w:t xml:space="preserve"> </w:t>
       </w:r>
       <w:r>
         <w:rPr>
@@ -2208,28 +2888,313 @@
     <w:p>
       <w:pPr>
         <w:pStyle w:val="Default"/>
-        <w:rPr>
-          <w:sz w:val="22"/>
-          <w:szCs w:val="22"/>
-        </w:rPr>
       </w:pPr>
     </w:p>
     <w:p>
       <w:pPr>
         <w:pStyle w:val="Default"/>
-        <w:rPr>
-          <w:sz w:val="22"/>
-          <w:szCs w:val="22"/>
-        </w:rPr>
+      </w:pPr>
+    </w:p>
+    <w:p>
+      <w:pPr>
+        <w:pStyle w:val="Default"/>
+        <w:rPr>
+          <w:sz w:val="22"/>
+          <w:szCs w:val="22"/>
+        </w:rPr>
+      </w:pPr>
+      <w:r>
+        <w:rPr>
+          <w:sz w:val="22"/>
+          <w:szCs w:val="22"/>
+        </w:rPr>
+        <w:t xml:space="preserve">3. Suppose an application will often search Products based on ProductName. Create an index that makes such search more efficient. Take a </w:t>
+      </w:r>
+      <w:proofErr w:type="spellStart"/>
+      <w:r>
+        <w:rPr>
+          <w:sz w:val="22"/>
+          <w:szCs w:val="22"/>
+        </w:rPr>
+        <w:t>screenshoot</w:t>
+      </w:r>
+      <w:proofErr w:type="spellEnd"/>
+      <w:r>
+        <w:rPr>
+          <w:sz w:val="22"/>
+          <w:szCs w:val="22"/>
+        </w:rPr>
+        <w:t xml:space="preserve"> that shows your command succeeded. </w:t>
+      </w:r>
+    </w:p>
+    <w:p/>
+    <w:p>
+      <w:pPr>
+        <w:autoSpaceDE w:val="0"/>
+        <w:autoSpaceDN w:val="0"/>
+        <w:adjustRightInd w:val="0"/>
+        <w:spacing w:after="0" w:line="240" w:lineRule="auto"/>
+        <w:rPr>
+          <w:rFonts w:ascii="Consolas" w:hAnsi="Consolas" w:cs="Consolas"/>
+          <w:color w:val="000000"/>
+        </w:rPr>
+      </w:pPr>
+      <w:r>
+        <w:rPr>
+          <w:rFonts w:ascii="Consolas" w:hAnsi="Consolas" w:cs="Consolas"/>
+          <w:color w:val="0000FF"/>
+        </w:rPr>
+        <w:t>create</w:t>
+      </w:r>
+      <w:r>
+        <w:rPr>
+          <w:rFonts w:ascii="Consolas" w:hAnsi="Consolas" w:cs="Consolas"/>
+          <w:color w:val="000000"/>
+        </w:rPr>
+        <w:t xml:space="preserve"> </w:t>
+      </w:r>
+      <w:r>
+        <w:rPr>
+          <w:rFonts w:ascii="Consolas" w:hAnsi="Consolas" w:cs="Consolas"/>
+          <w:color w:val="0000FF"/>
+        </w:rPr>
+        <w:t>index</w:t>
+      </w:r>
+      <w:r>
+        <w:rPr>
+          <w:rFonts w:ascii="Consolas" w:hAnsi="Consolas" w:cs="Consolas"/>
+          <w:color w:val="000000"/>
+        </w:rPr>
+        <w:t xml:space="preserve"> </w:t>
+      </w:r>
+      <w:proofErr w:type="spellStart"/>
+      <w:r>
+        <w:rPr>
+          <w:rFonts w:ascii="Consolas" w:hAnsi="Consolas" w:cs="Consolas"/>
+          <w:color w:val="000000"/>
+        </w:rPr>
+        <w:t>INDX_Products_Name</w:t>
+      </w:r>
+      <w:proofErr w:type="spellEnd"/>
+    </w:p>
+    <w:p>
+      <w:pPr>
+        <w:autoSpaceDE w:val="0"/>
+        <w:autoSpaceDN w:val="0"/>
+        <w:adjustRightInd w:val="0"/>
+        <w:spacing w:after="0" w:line="240" w:lineRule="auto"/>
+        <w:rPr>
+          <w:rFonts w:ascii="Consolas" w:hAnsi="Consolas" w:cs="Consolas"/>
+          <w:color w:val="0000FF"/>
+        </w:rPr>
+      </w:pPr>
+    </w:p>
+    <w:p>
+      <w:pPr>
+        <w:autoSpaceDE w:val="0"/>
+        <w:autoSpaceDN w:val="0"/>
+        <w:adjustRightInd w:val="0"/>
+        <w:spacing w:after="0" w:line="240" w:lineRule="auto"/>
+        <w:rPr>
+          <w:rFonts w:ascii="Consolas" w:hAnsi="Consolas" w:cs="Consolas"/>
+          <w:color w:val="000000"/>
+        </w:rPr>
+      </w:pPr>
+      <w:r>
+        <w:rPr>
+          <w:rFonts w:ascii="Consolas" w:hAnsi="Consolas" w:cs="Consolas"/>
+          <w:color w:val="0000FF"/>
+        </w:rPr>
+        <w:t>on</w:t>
+      </w:r>
+      <w:r>
+        <w:rPr>
+          <w:rFonts w:ascii="Consolas" w:hAnsi="Consolas" w:cs="Consolas"/>
+          <w:color w:val="000000"/>
+        </w:rPr>
+        <w:t xml:space="preserve"> </w:t>
+      </w:r>
+      <w:proofErr w:type="gramStart"/>
+      <w:r>
+        <w:rPr>
+          <w:rFonts w:ascii="Consolas" w:hAnsi="Consolas" w:cs="Consolas"/>
+          <w:color w:val="000000"/>
+        </w:rPr>
+        <w:t>Products</w:t>
+      </w:r>
+      <w:r>
+        <w:rPr>
+          <w:rFonts w:ascii="Consolas" w:hAnsi="Consolas" w:cs="Consolas"/>
+          <w:color w:val="808080"/>
+        </w:rPr>
+        <w:t>(</w:t>
+      </w:r>
+      <w:proofErr w:type="gramEnd"/>
+      <w:r>
+        <w:rPr>
+          <w:rFonts w:ascii="Consolas" w:hAnsi="Consolas" w:cs="Consolas"/>
+          <w:color w:val="000000"/>
+        </w:rPr>
+        <w:t>ProductName</w:t>
+      </w:r>
+      <w:r>
+        <w:rPr>
+          <w:rFonts w:ascii="Consolas" w:hAnsi="Consolas" w:cs="Consolas"/>
+          <w:color w:val="808080"/>
+        </w:rPr>
+        <w:t>)</w:t>
+      </w:r>
+    </w:p>
+    <w:p>
+      <w:pPr>
+        <w:autoSpaceDE w:val="0"/>
+        <w:autoSpaceDN w:val="0"/>
+        <w:adjustRightInd w:val="0"/>
+        <w:spacing w:after="0" w:line="240" w:lineRule="auto"/>
+        <w:rPr>
+          <w:rFonts w:ascii="Consolas" w:hAnsi="Consolas" w:cs="Consolas"/>
+          <w:color w:val="000000"/>
+        </w:rPr>
+      </w:pPr>
+    </w:p>
+    <w:p>
+      <w:pPr>
+        <w:autoSpaceDE w:val="0"/>
+        <w:autoSpaceDN w:val="0"/>
+        <w:adjustRightInd w:val="0"/>
+        <w:spacing w:after="0" w:line="240" w:lineRule="auto"/>
+        <w:rPr>
+          <w:rFonts w:ascii="Consolas" w:hAnsi="Consolas" w:cs="Consolas"/>
+          <w:color w:val="000000"/>
+        </w:rPr>
+      </w:pPr>
+      <w:r>
+        <w:rPr>
+          <w:rFonts w:ascii="Consolas" w:hAnsi="Consolas" w:cs="Consolas"/>
+          <w:color w:val="0000FF"/>
+        </w:rPr>
+        <w:t>select</w:t>
+      </w:r>
+      <w:r>
+        <w:rPr>
+          <w:rFonts w:ascii="Consolas" w:hAnsi="Consolas" w:cs="Consolas"/>
+          <w:color w:val="000000"/>
+        </w:rPr>
+        <w:t xml:space="preserve"> ProductName </w:t>
+      </w:r>
+      <w:r>
+        <w:rPr>
+          <w:rFonts w:ascii="Consolas" w:hAnsi="Consolas" w:cs="Consolas"/>
+          <w:color w:val="0000FF"/>
+        </w:rPr>
+        <w:t>from</w:t>
+      </w:r>
+      <w:r>
+        <w:rPr>
+          <w:rFonts w:ascii="Consolas" w:hAnsi="Consolas" w:cs="Consolas"/>
+          <w:color w:val="000000"/>
+        </w:rPr>
+        <w:t xml:space="preserve"> Products</w:t>
+      </w:r>
+    </w:p>
+    <w:p>
+      <w:pPr>
+        <w:pStyle w:val="Default"/>
+      </w:pPr>
+    </w:p>
+    <w:p>
+      <w:pPr>
+        <w:pStyle w:val="Default"/>
+      </w:pPr>
+      <w:r>
+        <w:t xml:space="preserve"> </w:t>
+      </w:r>
+    </w:p>
+    <w:p>
+      <w:pPr>
+        <w:pStyle w:val="Default"/>
+      </w:pPr>
+    </w:p>
+    <w:p>
+      <w:pPr>
+        <w:pStyle w:val="Default"/>
+      </w:pPr>
+    </w:p>
+    <w:p>
+      <w:pPr>
+        <w:pStyle w:val="Default"/>
+      </w:pPr>
+    </w:p>
+    <w:p>
+      <w:pPr>
+        <w:pStyle w:val="Default"/>
       </w:pPr>
       <w:bookmarkStart w:id="0" w:name="_GoBack"/>
       <w:bookmarkEnd w:id="0"/>
-      <w:r>
-        <w:rPr>
-          <w:sz w:val="22"/>
-          <w:szCs w:val="22"/>
-        </w:rPr>
-        <w:t xml:space="preserve">3. Suppose an application will often search Products based on ProductName. Create an index that makes such search more efficient. Take a screenshoot that shows your command succeeded. </w:t>
+    </w:p>
+    <w:p>
+      <w:pPr>
+        <w:pStyle w:val="Default"/>
+        <w:rPr>
+          <w:sz w:val="22"/>
+          <w:szCs w:val="22"/>
+        </w:rPr>
+      </w:pPr>
+      <w:r>
+        <w:rPr>
+          <w:sz w:val="22"/>
+          <w:szCs w:val="22"/>
+        </w:rPr>
+        <w:lastRenderedPageBreak/>
+        <w:t xml:space="preserve">4. Alter table ORDERS to ensure that both </w:t>
+      </w:r>
+      <w:proofErr w:type="spellStart"/>
+      <w:r>
+        <w:rPr>
+          <w:sz w:val="22"/>
+          <w:szCs w:val="22"/>
+        </w:rPr>
+        <w:t>ShipAddressID</w:t>
+      </w:r>
+      <w:proofErr w:type="spellEnd"/>
+      <w:r>
+        <w:rPr>
+          <w:sz w:val="22"/>
+          <w:szCs w:val="22"/>
+        </w:rPr>
+        <w:t xml:space="preserve"> and </w:t>
+      </w:r>
+      <w:proofErr w:type="spellStart"/>
+      <w:r>
+        <w:rPr>
+          <w:sz w:val="22"/>
+          <w:szCs w:val="22"/>
+        </w:rPr>
+        <w:t>BillingAddressID</w:t>
+      </w:r>
+      <w:proofErr w:type="spellEnd"/>
+      <w:r>
+        <w:rPr>
+          <w:sz w:val="22"/>
+          <w:szCs w:val="22"/>
+        </w:rPr>
+        <w:t xml:space="preserve"> reference table Addresses. Take a </w:t>
+      </w:r>
+      <w:proofErr w:type="spellStart"/>
+      <w:r>
+        <w:rPr>
+          <w:sz w:val="22"/>
+          <w:szCs w:val="22"/>
+        </w:rPr>
+        <w:t>screenshoot</w:t>
+      </w:r>
+      <w:proofErr w:type="spellEnd"/>
+      <w:r>
+        <w:rPr>
+          <w:sz w:val="22"/>
+          <w:szCs w:val="22"/>
+        </w:rPr>
+        <w:t xml:space="preserve"> that shows your command(s) succeeded. </w:t>
       </w:r>
     </w:p>
     <w:p/>
@@ -2247,68 +3212,159 @@
       <w:r>
         <w:rPr>
           <w:rFonts w:ascii="Consolas" w:hAnsi="Consolas" w:cs="Consolas"/>
-          <w:color w:val="0000FF"/>
-        </w:rPr>
-        <w:t>create</w:t>
-      </w:r>
-      <w:r>
-        <w:rPr>
-          <w:rFonts w:ascii="Consolas" w:hAnsi="Consolas" w:cs="Consolas"/>
-          <w:color w:val="000000"/>
-        </w:rPr>
-        <w:t xml:space="preserve"> </w:t>
-      </w:r>
-      <w:r>
-        <w:rPr>
-          <w:rFonts w:ascii="Consolas" w:hAnsi="Consolas" w:cs="Consolas"/>
-          <w:color w:val="0000FF"/>
-        </w:rPr>
-        <w:t>index</w:t>
-      </w:r>
-      <w:r>
-        <w:rPr>
-          <w:rFonts w:ascii="Consolas" w:hAnsi="Consolas" w:cs="Consolas"/>
-          <w:color w:val="000000"/>
-        </w:rPr>
-        <w:t xml:space="preserve"> INDX_Products_Name</w:t>
-      </w:r>
-    </w:p>
-    <w:p>
-      <w:pPr>
-        <w:autoSpaceDE w:val="0"/>
-        <w:autoSpaceDN w:val="0"/>
-        <w:adjustRightInd w:val="0"/>
-        <w:spacing w:after="0" w:line="240" w:lineRule="auto"/>
-        <w:rPr>
-          <w:rFonts w:ascii="Consolas" w:hAnsi="Consolas" w:cs="Consolas"/>
-          <w:color w:val="0000FF"/>
-        </w:rPr>
-      </w:pPr>
-    </w:p>
-    <w:p>
-      <w:pPr>
-        <w:autoSpaceDE w:val="0"/>
-        <w:autoSpaceDN w:val="0"/>
-        <w:adjustRightInd w:val="0"/>
-        <w:spacing w:after="0" w:line="240" w:lineRule="auto"/>
-        <w:rPr>
-          <w:rFonts w:ascii="Consolas" w:hAnsi="Consolas" w:cs="Consolas"/>
-          <w:color w:val="000000"/>
-        </w:rPr>
-      </w:pPr>
-      <w:r>
-        <w:rPr>
-          <w:rFonts w:ascii="Consolas" w:hAnsi="Consolas" w:cs="Consolas"/>
-          <w:color w:val="0000FF"/>
-        </w:rPr>
-        <w:t>on</w:t>
-      </w:r>
-      <w:r>
-        <w:rPr>
-          <w:rFonts w:ascii="Consolas" w:hAnsi="Consolas" w:cs="Consolas"/>
-          <w:color w:val="000000"/>
-        </w:rPr>
-        <w:t xml:space="preserve"> Products</w:t>
+          <w:color w:val="008000"/>
+        </w:rPr>
+        <w:t xml:space="preserve">-- </w:t>
+      </w:r>
+      <w:proofErr w:type="spellStart"/>
+      <w:r>
+        <w:rPr>
+          <w:rFonts w:ascii="Consolas" w:hAnsi="Consolas" w:cs="Consolas"/>
+          <w:color w:val="008000"/>
+        </w:rPr>
+        <w:t>ShipAddressID</w:t>
+      </w:r>
+      <w:proofErr w:type="spellEnd"/>
+      <w:r>
+        <w:rPr>
+          <w:rFonts w:ascii="Consolas" w:hAnsi="Consolas" w:cs="Consolas"/>
+          <w:color w:val="008000"/>
+        </w:rPr>
+        <w:t xml:space="preserve"> Column from Orders Table will reference </w:t>
+      </w:r>
+      <w:proofErr w:type="spellStart"/>
+      <w:r>
+        <w:rPr>
+          <w:rFonts w:ascii="Consolas" w:hAnsi="Consolas" w:cs="Consolas"/>
+          <w:color w:val="008000"/>
+        </w:rPr>
+        <w:t>AddressID</w:t>
+      </w:r>
+      <w:proofErr w:type="spellEnd"/>
+      <w:r>
+        <w:rPr>
+          <w:rFonts w:ascii="Consolas" w:hAnsi="Consolas" w:cs="Consolas"/>
+          <w:color w:val="008000"/>
+        </w:rPr>
+        <w:t xml:space="preserve"> from Addresses Table</w:t>
+      </w:r>
+    </w:p>
+    <w:p>
+      <w:pPr>
+        <w:autoSpaceDE w:val="0"/>
+        <w:autoSpaceDN w:val="0"/>
+        <w:adjustRightInd w:val="0"/>
+        <w:spacing w:after="0" w:line="240" w:lineRule="auto"/>
+        <w:rPr>
+          <w:rFonts w:ascii="Consolas" w:hAnsi="Consolas" w:cs="Consolas"/>
+          <w:color w:val="000000"/>
+        </w:rPr>
+      </w:pPr>
+      <w:r>
+        <w:rPr>
+          <w:rFonts w:ascii="Consolas" w:hAnsi="Consolas" w:cs="Consolas"/>
+          <w:color w:val="0000FF"/>
+        </w:rPr>
+        <w:t>alter</w:t>
+      </w:r>
+      <w:r>
+        <w:rPr>
+          <w:rFonts w:ascii="Consolas" w:hAnsi="Consolas" w:cs="Consolas"/>
+          <w:color w:val="000000"/>
+        </w:rPr>
+        <w:t xml:space="preserve"> </w:t>
+      </w:r>
+      <w:r>
+        <w:rPr>
+          <w:rFonts w:ascii="Consolas" w:hAnsi="Consolas" w:cs="Consolas"/>
+          <w:color w:val="0000FF"/>
+        </w:rPr>
+        <w:t>table</w:t>
+      </w:r>
+      <w:r>
+        <w:rPr>
+          <w:rFonts w:ascii="Consolas" w:hAnsi="Consolas" w:cs="Consolas"/>
+          <w:color w:val="000000"/>
+        </w:rPr>
+        <w:t xml:space="preserve"> Orders</w:t>
+      </w:r>
+    </w:p>
+    <w:p>
+      <w:pPr>
+        <w:autoSpaceDE w:val="0"/>
+        <w:autoSpaceDN w:val="0"/>
+        <w:adjustRightInd w:val="0"/>
+        <w:spacing w:after="0" w:line="240" w:lineRule="auto"/>
+        <w:rPr>
+          <w:rFonts w:ascii="Consolas" w:hAnsi="Consolas" w:cs="Consolas"/>
+          <w:color w:val="000000"/>
+        </w:rPr>
+      </w:pPr>
+      <w:r>
+        <w:rPr>
+          <w:rFonts w:ascii="Consolas" w:hAnsi="Consolas" w:cs="Consolas"/>
+          <w:color w:val="0000FF"/>
+        </w:rPr>
+        <w:t>add</w:t>
+      </w:r>
+      <w:r>
+        <w:rPr>
+          <w:rFonts w:ascii="Consolas" w:hAnsi="Consolas" w:cs="Consolas"/>
+          <w:color w:val="000000"/>
+        </w:rPr>
+        <w:t xml:space="preserve"> </w:t>
+      </w:r>
+      <w:r>
+        <w:rPr>
+          <w:rFonts w:ascii="Consolas" w:hAnsi="Consolas" w:cs="Consolas"/>
+          <w:color w:val="0000FF"/>
+        </w:rPr>
+        <w:t>constraint</w:t>
+      </w:r>
+      <w:r>
+        <w:rPr>
+          <w:rFonts w:ascii="Consolas" w:hAnsi="Consolas" w:cs="Consolas"/>
+          <w:color w:val="000000"/>
+        </w:rPr>
+        <w:t xml:space="preserve"> </w:t>
+      </w:r>
+      <w:proofErr w:type="spellStart"/>
+      <w:r>
+        <w:rPr>
+          <w:rFonts w:ascii="Consolas" w:hAnsi="Consolas" w:cs="Consolas"/>
+          <w:color w:val="000000"/>
+        </w:rPr>
+        <w:t>FK_Ord_Ship_Add</w:t>
+      </w:r>
+      <w:proofErr w:type="spellEnd"/>
+      <w:r>
+        <w:rPr>
+          <w:rFonts w:ascii="Consolas" w:hAnsi="Consolas" w:cs="Consolas"/>
+          <w:color w:val="000000"/>
+        </w:rPr>
+        <w:t xml:space="preserve"> </w:t>
+      </w:r>
+      <w:r>
+        <w:rPr>
+          <w:rFonts w:ascii="Consolas" w:hAnsi="Consolas" w:cs="Consolas"/>
+          <w:color w:val="0000FF"/>
+        </w:rPr>
+        <w:t>foreign</w:t>
+      </w:r>
+      <w:r>
+        <w:rPr>
+          <w:rFonts w:ascii="Consolas" w:hAnsi="Consolas" w:cs="Consolas"/>
+          <w:color w:val="000000"/>
+        </w:rPr>
+        <w:t xml:space="preserve"> </w:t>
+      </w:r>
+      <w:proofErr w:type="gramStart"/>
+      <w:r>
+        <w:rPr>
+          <w:rFonts w:ascii="Consolas" w:hAnsi="Consolas" w:cs="Consolas"/>
+          <w:color w:val="0000FF"/>
+        </w:rPr>
+        <w:t>key</w:t>
       </w:r>
       <w:r>
         <w:rPr>
@@ -2317,13 +3373,16 @@
         </w:rPr>
         <w:t>(</w:t>
       </w:r>
-      <w:r>
-        <w:rPr>
-          <w:rFonts w:ascii="Consolas" w:hAnsi="Consolas" w:cs="Consolas"/>
-          <w:color w:val="000000"/>
-        </w:rPr>
-        <w:t>ProductName</w:t>
-      </w:r>
+      <w:proofErr w:type="spellStart"/>
+      <w:proofErr w:type="gramEnd"/>
+      <w:r>
+        <w:rPr>
+          <w:rFonts w:ascii="Consolas" w:hAnsi="Consolas" w:cs="Consolas"/>
+          <w:color w:val="000000"/>
+        </w:rPr>
+        <w:t>ShipAddressID</w:t>
+      </w:r>
+      <w:proofErr w:type="spellEnd"/>
       <w:r>
         <w:rPr>
           <w:rFonts w:ascii="Consolas" w:hAnsi="Consolas" w:cs="Consolas"/>
@@ -2331,89 +3390,63 @@
         </w:rPr>
         <w:t>)</w:t>
       </w:r>
-    </w:p>
-    <w:p>
-      <w:pPr>
-        <w:autoSpaceDE w:val="0"/>
-        <w:autoSpaceDN w:val="0"/>
-        <w:adjustRightInd w:val="0"/>
-        <w:spacing w:after="0" w:line="240" w:lineRule="auto"/>
-        <w:rPr>
-          <w:rFonts w:ascii="Consolas" w:hAnsi="Consolas" w:cs="Consolas"/>
-          <w:color w:val="000000"/>
-        </w:rPr>
-      </w:pPr>
-    </w:p>
-    <w:p>
-      <w:pPr>
-        <w:autoSpaceDE w:val="0"/>
-        <w:autoSpaceDN w:val="0"/>
-        <w:adjustRightInd w:val="0"/>
-        <w:spacing w:after="0" w:line="240" w:lineRule="auto"/>
-        <w:rPr>
-          <w:rFonts w:ascii="Consolas" w:hAnsi="Consolas" w:cs="Consolas"/>
-          <w:color w:val="000000"/>
-        </w:rPr>
-      </w:pPr>
-      <w:r>
-        <w:rPr>
-          <w:rFonts w:ascii="Consolas" w:hAnsi="Consolas" w:cs="Consolas"/>
-          <w:color w:val="0000FF"/>
-        </w:rPr>
-        <w:t>select</w:t>
-      </w:r>
-      <w:r>
-        <w:rPr>
-          <w:rFonts w:ascii="Consolas" w:hAnsi="Consolas" w:cs="Consolas"/>
-          <w:color w:val="000000"/>
-        </w:rPr>
-        <w:t xml:space="preserve"> ProductName </w:t>
-      </w:r>
-      <w:r>
-        <w:rPr>
-          <w:rFonts w:ascii="Consolas" w:hAnsi="Consolas" w:cs="Consolas"/>
-          <w:color w:val="0000FF"/>
-        </w:rPr>
-        <w:t>from</w:t>
-      </w:r>
-      <w:r>
-        <w:rPr>
-          <w:rFonts w:ascii="Consolas" w:hAnsi="Consolas" w:cs="Consolas"/>
-          <w:color w:val="000000"/>
-        </w:rPr>
-        <w:t xml:space="preserve"> Products</w:t>
-      </w:r>
-    </w:p>
-    <w:p>
-      <w:pPr>
-        <w:pStyle w:val="Default"/>
-      </w:pPr>
-    </w:p>
-    <w:p>
-      <w:pPr>
-        <w:pStyle w:val="Default"/>
-      </w:pPr>
-      <w:r>
-        <w:t xml:space="preserve"> </w:t>
-      </w:r>
-    </w:p>
-    <w:p>
-      <w:pPr>
-        <w:pStyle w:val="Default"/>
-        <w:rPr>
-          <w:sz w:val="22"/>
-          <w:szCs w:val="22"/>
-        </w:rPr>
-      </w:pPr>
-      <w:r>
-        <w:rPr>
-          <w:sz w:val="22"/>
-          <w:szCs w:val="22"/>
-        </w:rPr>
-        <w:t xml:space="preserve">4. Alter table ORDERS to ensure that both ShipAddressID and BillingAddressID reference table Addresses. Take a screenshoot that shows your command(s) succeeded. </w:t>
-      </w:r>
-    </w:p>
-    <w:p/>
+      <w:r>
+        <w:rPr>
+          <w:rFonts w:ascii="Consolas" w:hAnsi="Consolas" w:cs="Consolas"/>
+          <w:color w:val="000000"/>
+        </w:rPr>
+        <w:t xml:space="preserve"> </w:t>
+      </w:r>
+      <w:r>
+        <w:rPr>
+          <w:rFonts w:ascii="Consolas" w:hAnsi="Consolas" w:cs="Consolas"/>
+          <w:color w:val="0000FF"/>
+        </w:rPr>
+        <w:t>references</w:t>
+      </w:r>
+      <w:r>
+        <w:rPr>
+          <w:rFonts w:ascii="Consolas" w:hAnsi="Consolas" w:cs="Consolas"/>
+          <w:color w:val="000000"/>
+        </w:rPr>
+        <w:t xml:space="preserve"> Addresses</w:t>
+      </w:r>
+      <w:r>
+        <w:rPr>
+          <w:rFonts w:ascii="Consolas" w:hAnsi="Consolas" w:cs="Consolas"/>
+          <w:color w:val="808080"/>
+        </w:rPr>
+        <w:t>(</w:t>
+      </w:r>
+      <w:proofErr w:type="spellStart"/>
+      <w:r>
+        <w:rPr>
+          <w:rFonts w:ascii="Consolas" w:hAnsi="Consolas" w:cs="Consolas"/>
+          <w:color w:val="000000"/>
+        </w:rPr>
+        <w:t>AddressID</w:t>
+      </w:r>
+      <w:proofErr w:type="spellEnd"/>
+      <w:r>
+        <w:rPr>
+          <w:rFonts w:ascii="Consolas" w:hAnsi="Consolas" w:cs="Consolas"/>
+          <w:color w:val="808080"/>
+        </w:rPr>
+        <w:t>)</w:t>
+      </w:r>
+    </w:p>
+    <w:p>
+      <w:pPr>
+        <w:autoSpaceDE w:val="0"/>
+        <w:autoSpaceDN w:val="0"/>
+        <w:adjustRightInd w:val="0"/>
+        <w:spacing w:after="0" w:line="240" w:lineRule="auto"/>
+        <w:rPr>
+          <w:rFonts w:ascii="Consolas" w:hAnsi="Consolas" w:cs="Consolas"/>
+          <w:color w:val="000000"/>
+        </w:rPr>
+      </w:pPr>
+    </w:p>
     <w:p>
       <w:pPr>
         <w:autoSpaceDE w:val="0"/>
@@ -2430,7 +3463,39 @@
           <w:rFonts w:ascii="Consolas" w:hAnsi="Consolas" w:cs="Consolas"/>
           <w:color w:val="008000"/>
         </w:rPr>
-        <w:t>-- ShipAddressID Column from Orders Table will reference AddressID from Addresses Table</w:t>
+        <w:t xml:space="preserve">-- </w:t>
+      </w:r>
+      <w:proofErr w:type="spellStart"/>
+      <w:r>
+        <w:rPr>
+          <w:rFonts w:ascii="Consolas" w:hAnsi="Consolas" w:cs="Consolas"/>
+          <w:color w:val="008000"/>
+        </w:rPr>
+        <w:t>BillingAddressID</w:t>
+      </w:r>
+      <w:proofErr w:type="spellEnd"/>
+      <w:r>
+        <w:rPr>
+          <w:rFonts w:ascii="Consolas" w:hAnsi="Consolas" w:cs="Consolas"/>
+          <w:color w:val="008000"/>
+        </w:rPr>
+        <w:t xml:space="preserve"> Column from Orders Table will reference </w:t>
+      </w:r>
+      <w:proofErr w:type="spellStart"/>
+      <w:r>
+        <w:rPr>
+          <w:rFonts w:ascii="Consolas" w:hAnsi="Consolas" w:cs="Consolas"/>
+          <w:color w:val="008000"/>
+        </w:rPr>
+        <w:t>AddressID</w:t>
+      </w:r>
+      <w:proofErr w:type="spellEnd"/>
+      <w:r>
+        <w:rPr>
+          <w:rFonts w:ascii="Consolas" w:hAnsi="Consolas" w:cs="Consolas"/>
+          <w:color w:val="008000"/>
+        </w:rPr>
+        <w:t xml:space="preserve"> from Addresses Table</w:t>
       </w:r>
     </w:p>
     <w:p>
@@ -2475,21 +3540,16 @@
     </w:p>
     <w:p>
       <w:pPr>
-        <w:autoSpaceDE w:val="0"/>
-        <w:autoSpaceDN w:val="0"/>
-        <w:adjustRightInd w:val="0"/>
-        <w:spacing w:after="0" w:line="240" w:lineRule="auto"/>
-        <w:rPr>
-          <w:rFonts w:ascii="Consolas" w:hAnsi="Consolas" w:cs="Consolas"/>
-          <w:color w:val="000000"/>
-        </w:rPr>
-      </w:pPr>
-      <w:r>
-        <w:rPr>
-          <w:rFonts w:ascii="Consolas" w:hAnsi="Consolas" w:cs="Consolas"/>
-          <w:color w:val="0000FF"/>
-        </w:rPr>
-        <w:lastRenderedPageBreak/>
+        <w:rPr>
+          <w:rFonts w:ascii="Consolas" w:hAnsi="Consolas" w:cs="Consolas"/>
+          <w:color w:val="808080"/>
+        </w:rPr>
+      </w:pPr>
+      <w:r>
+        <w:rPr>
+          <w:rFonts w:ascii="Consolas" w:hAnsi="Consolas" w:cs="Consolas"/>
+          <w:color w:val="0000FF"/>
+        </w:rPr>
         <w:t>add</w:t>
       </w:r>
       <w:r>
@@ -2511,7 +3571,23 @@
           <w:rFonts w:ascii="Consolas" w:hAnsi="Consolas" w:cs="Consolas"/>
           <w:color w:val="000000"/>
         </w:rPr>
-        <w:t xml:space="preserve"> FK_Ord_Ship_Add </w:t>
+        <w:t xml:space="preserve"> </w:t>
+      </w:r>
+      <w:proofErr w:type="spellStart"/>
+      <w:r>
+        <w:rPr>
+          <w:rFonts w:ascii="Consolas" w:hAnsi="Consolas" w:cs="Consolas"/>
+          <w:color w:val="000000"/>
+        </w:rPr>
+        <w:t>FK_Ord_Bill_Add</w:t>
+      </w:r>
+      <w:proofErr w:type="spellEnd"/>
+      <w:r>
+        <w:rPr>
+          <w:rFonts w:ascii="Consolas" w:hAnsi="Consolas" w:cs="Consolas"/>
+          <w:color w:val="000000"/>
+        </w:rPr>
+        <w:t xml:space="preserve"> </w:t>
       </w:r>
       <w:r>
         <w:rPr>
@@ -2527,6 +3603,7 @@
         </w:rPr>
         <w:t xml:space="preserve"> </w:t>
       </w:r>
+      <w:proofErr w:type="gramStart"/>
       <w:r>
         <w:rPr>
           <w:rFonts w:ascii="Consolas" w:hAnsi="Consolas" w:cs="Consolas"/>
@@ -2541,13 +3618,16 @@
         </w:rPr>
         <w:t>(</w:t>
       </w:r>
-      <w:r>
-        <w:rPr>
-          <w:rFonts w:ascii="Consolas" w:hAnsi="Consolas" w:cs="Consolas"/>
-          <w:color w:val="000000"/>
-        </w:rPr>
-        <w:t>ShipAddressID</w:t>
-      </w:r>
+      <w:proofErr w:type="spellStart"/>
+      <w:proofErr w:type="gramEnd"/>
+      <w:r>
+        <w:rPr>
+          <w:rFonts w:ascii="Consolas" w:hAnsi="Consolas" w:cs="Consolas"/>
+          <w:color w:val="000000"/>
+        </w:rPr>
+        <w:t>BillingAddressID</w:t>
+      </w:r>
+      <w:proofErr w:type="spellEnd"/>
       <w:r>
         <w:rPr>
           <w:rFonts w:ascii="Consolas" w:hAnsi="Consolas" w:cs="Consolas"/>
@@ -2583,6 +3663,7 @@
         </w:rPr>
         <w:t>(</w:t>
       </w:r>
+      <w:proofErr w:type="spellStart"/>
       <w:r>
         <w:rPr>
           <w:rFonts w:ascii="Consolas" w:hAnsi="Consolas" w:cs="Consolas"/>
@@ -2590,197 +3671,7 @@
         </w:rPr>
         <w:t>AddressID</w:t>
       </w:r>
-      <w:r>
-        <w:rPr>
-          <w:rFonts w:ascii="Consolas" w:hAnsi="Consolas" w:cs="Consolas"/>
-          <w:color w:val="808080"/>
-        </w:rPr>
-        <w:t>)</w:t>
-      </w:r>
-    </w:p>
-    <w:p>
-      <w:pPr>
-        <w:autoSpaceDE w:val="0"/>
-        <w:autoSpaceDN w:val="0"/>
-        <w:adjustRightInd w:val="0"/>
-        <w:spacing w:after="0" w:line="240" w:lineRule="auto"/>
-        <w:rPr>
-          <w:rFonts w:ascii="Consolas" w:hAnsi="Consolas" w:cs="Consolas"/>
-          <w:color w:val="000000"/>
-        </w:rPr>
-      </w:pPr>
-    </w:p>
-    <w:p>
-      <w:pPr>
-        <w:autoSpaceDE w:val="0"/>
-        <w:autoSpaceDN w:val="0"/>
-        <w:adjustRightInd w:val="0"/>
-        <w:spacing w:after="0" w:line="240" w:lineRule="auto"/>
-        <w:rPr>
-          <w:rFonts w:ascii="Consolas" w:hAnsi="Consolas" w:cs="Consolas"/>
-          <w:color w:val="000000"/>
-        </w:rPr>
-      </w:pPr>
-      <w:r>
-        <w:rPr>
-          <w:rFonts w:ascii="Consolas" w:hAnsi="Consolas" w:cs="Consolas"/>
-          <w:color w:val="008000"/>
-        </w:rPr>
-        <w:t>-- BillingAddressID Column from Orders Table will reference AddressID from Addresses Table</w:t>
-      </w:r>
-    </w:p>
-    <w:p>
-      <w:pPr>
-        <w:autoSpaceDE w:val="0"/>
-        <w:autoSpaceDN w:val="0"/>
-        <w:adjustRightInd w:val="0"/>
-        <w:spacing w:after="0" w:line="240" w:lineRule="auto"/>
-        <w:rPr>
-          <w:rFonts w:ascii="Consolas" w:hAnsi="Consolas" w:cs="Consolas"/>
-          <w:color w:val="000000"/>
-        </w:rPr>
-      </w:pPr>
-      <w:r>
-        <w:rPr>
-          <w:rFonts w:ascii="Consolas" w:hAnsi="Consolas" w:cs="Consolas"/>
-          <w:color w:val="0000FF"/>
-        </w:rPr>
-        <w:t>alter</w:t>
-      </w:r>
-      <w:r>
-        <w:rPr>
-          <w:rFonts w:ascii="Consolas" w:hAnsi="Consolas" w:cs="Consolas"/>
-          <w:color w:val="000000"/>
-        </w:rPr>
-        <w:t xml:space="preserve"> </w:t>
-      </w:r>
-      <w:r>
-        <w:rPr>
-          <w:rFonts w:ascii="Consolas" w:hAnsi="Consolas" w:cs="Consolas"/>
-          <w:color w:val="0000FF"/>
-        </w:rPr>
-        <w:t>table</w:t>
-      </w:r>
-      <w:r>
-        <w:rPr>
-          <w:rFonts w:ascii="Consolas" w:hAnsi="Consolas" w:cs="Consolas"/>
-          <w:color w:val="000000"/>
-        </w:rPr>
-        <w:t xml:space="preserve"> Orders</w:t>
-      </w:r>
-    </w:p>
-    <w:p>
-      <w:pPr>
-        <w:rPr>
-          <w:rFonts w:ascii="Consolas" w:hAnsi="Consolas" w:cs="Consolas"/>
-          <w:color w:val="808080"/>
-        </w:rPr>
-      </w:pPr>
-      <w:r>
-        <w:rPr>
-          <w:rFonts w:ascii="Consolas" w:hAnsi="Consolas" w:cs="Consolas"/>
-          <w:color w:val="0000FF"/>
-        </w:rPr>
-        <w:t>add</w:t>
-      </w:r>
-      <w:r>
-        <w:rPr>
-          <w:rFonts w:ascii="Consolas" w:hAnsi="Consolas" w:cs="Consolas"/>
-          <w:color w:val="000000"/>
-        </w:rPr>
-        <w:t xml:space="preserve"> </w:t>
-      </w:r>
-      <w:r>
-        <w:rPr>
-          <w:rFonts w:ascii="Consolas" w:hAnsi="Consolas" w:cs="Consolas"/>
-          <w:color w:val="0000FF"/>
-        </w:rPr>
-        <w:t>constraint</w:t>
-      </w:r>
-      <w:r>
-        <w:rPr>
-          <w:rFonts w:ascii="Consolas" w:hAnsi="Consolas" w:cs="Consolas"/>
-          <w:color w:val="000000"/>
-        </w:rPr>
-        <w:t xml:space="preserve"> FK_Ord_Bill_Add </w:t>
-      </w:r>
-      <w:r>
-        <w:rPr>
-          <w:rFonts w:ascii="Consolas" w:hAnsi="Consolas" w:cs="Consolas"/>
-          <w:color w:val="0000FF"/>
-        </w:rPr>
-        <w:t>foreign</w:t>
-      </w:r>
-      <w:r>
-        <w:rPr>
-          <w:rFonts w:ascii="Consolas" w:hAnsi="Consolas" w:cs="Consolas"/>
-          <w:color w:val="000000"/>
-        </w:rPr>
-        <w:t xml:space="preserve"> </w:t>
-      </w:r>
-      <w:r>
-        <w:rPr>
-          <w:rFonts w:ascii="Consolas" w:hAnsi="Consolas" w:cs="Consolas"/>
-          <w:color w:val="0000FF"/>
-        </w:rPr>
-        <w:t>key</w:t>
-      </w:r>
-      <w:r>
-        <w:rPr>
-          <w:rFonts w:ascii="Consolas" w:hAnsi="Consolas" w:cs="Consolas"/>
-          <w:color w:val="808080"/>
-        </w:rPr>
-        <w:t>(</w:t>
-      </w:r>
-      <w:r>
-        <w:rPr>
-          <w:rFonts w:ascii="Consolas" w:hAnsi="Consolas" w:cs="Consolas"/>
-          <w:color w:val="000000"/>
-        </w:rPr>
-        <w:t>BillingAddressID</w:t>
-      </w:r>
-      <w:r>
-        <w:rPr>
-          <w:rFonts w:ascii="Consolas" w:hAnsi="Consolas" w:cs="Consolas"/>
-          <w:color w:val="808080"/>
-        </w:rPr>
-        <w:t>)</w:t>
-      </w:r>
-      <w:r>
-        <w:rPr>
-          <w:rFonts w:ascii="Consolas" w:hAnsi="Consolas" w:cs="Consolas"/>
-          <w:color w:val="000000"/>
-        </w:rPr>
-        <w:t xml:space="preserve"> </w:t>
-      </w:r>
-      <w:r>
-        <w:rPr>
-          <w:rFonts w:ascii="Consolas" w:hAnsi="Consolas" w:cs="Consolas"/>
-          <w:color w:val="0000FF"/>
-        </w:rPr>
-        <w:t>references</w:t>
-      </w:r>
-      <w:r>
-        <w:rPr>
-          <w:rFonts w:ascii="Consolas" w:hAnsi="Consolas" w:cs="Consolas"/>
-          <w:color w:val="000000"/>
-        </w:rPr>
-        <w:t xml:space="preserve"> Addresses</w:t>
-      </w:r>
-      <w:r>
-        <w:rPr>
-          <w:rFonts w:ascii="Consolas" w:hAnsi="Consolas" w:cs="Consolas"/>
-          <w:color w:val="808080"/>
-        </w:rPr>
-        <w:t>(</w:t>
-      </w:r>
-      <w:r>
-        <w:rPr>
-          <w:rFonts w:ascii="Consolas" w:hAnsi="Consolas" w:cs="Consolas"/>
-          <w:color w:val="000000"/>
-        </w:rPr>
-        <w:t>AddressID</w:t>
-      </w:r>
+      <w:proofErr w:type="spellEnd"/>
       <w:r>
         <w:rPr>
           <w:rFonts w:ascii="Consolas" w:hAnsi="Consolas" w:cs="Consolas"/>
@@ -3559,7 +4450,7 @@
 </file>
 
 <file path=customXml/itemProps1.xml><?xml version="1.0" encoding="utf-8"?>
-<ds:datastoreItem xmlns:ds="http://schemas.openxmlformats.org/officeDocument/2006/customXml" ds:itemID="{CD77507F-FA3B-407B-8879-3BF7371A6379}">
+<ds:datastoreItem xmlns:ds="http://schemas.openxmlformats.org/officeDocument/2006/customXml" ds:itemID="{9AC35C9F-0AF3-445A-BB02-40171EB99D57}">
   <ds:schemaRefs>
     <ds:schemaRef ds:uri="http://schemas.openxmlformats.org/officeDocument/2006/bibliography"/>
   </ds:schemaRefs>

</xml_diff>